<commit_message>
output untuk ksm dan tidak
</commit_message>
<xml_diff>
--- a/public/templateoutput.docx
+++ b/public/templateoutput.docx
@@ -86,16 +86,8 @@
               <w:rPr>
                 <w:rFonts w:ascii="Times New Roman" w:hAnsi="Times New Roman" w:cs="Times New Roman"/>
               </w:rPr>
-              <w:t xml:space="preserve">Nama </w:t>
-            </w:r>
-            <w:proofErr w:type="spellStart"/>
-            <w:r>
-              <w:rPr>
-                <w:rFonts w:ascii="Times New Roman" w:hAnsi="Times New Roman" w:cs="Times New Roman"/>
-              </w:rPr>
-              <w:t>rapat</w:t>
-            </w:r>
-            <w:proofErr w:type="spellEnd"/>
+              <w:t>Nama rapat</w:t>
+            </w:r>
           </w:p>
         </w:tc>
         <w:tc>
@@ -133,21 +125,7 @@
               <w:rPr>
                 <w:rFonts w:ascii="Times New Roman" w:hAnsi="Times New Roman" w:cs="Times New Roman"/>
               </w:rPr>
-              <w:t>${</w:t>
-            </w:r>
-            <w:proofErr w:type="spellStart"/>
-            <w:r>
-              <w:rPr>
-                <w:rFonts w:ascii="Times New Roman" w:hAnsi="Times New Roman" w:cs="Times New Roman"/>
-              </w:rPr>
-              <w:t>nama_rapat</w:t>
-            </w:r>
-            <w:proofErr w:type="spellEnd"/>
-            <w:r>
-              <w:rPr>
-                <w:rFonts w:ascii="Times New Roman" w:hAnsi="Times New Roman" w:cs="Times New Roman"/>
-              </w:rPr>
-              <w:t>}</w:t>
+              <w:t>${nama_rapat}</w:t>
             </w:r>
           </w:p>
         </w:tc>
@@ -179,14 +157,12 @@
               </w:rPr>
               <w:t xml:space="preserve">, </w:t>
             </w:r>
-            <w:proofErr w:type="spellStart"/>
             <w:r>
               <w:rPr>
                 <w:rFonts w:ascii="Times New Roman" w:hAnsi="Times New Roman" w:cs="Times New Roman"/>
               </w:rPr>
               <w:t>Tanggal</w:t>
             </w:r>
-            <w:proofErr w:type="spellEnd"/>
           </w:p>
         </w:tc>
         <w:tc>
@@ -224,35 +200,7 @@
               <w:rPr>
                 <w:rFonts w:ascii="Times New Roman" w:hAnsi="Times New Roman" w:cs="Times New Roman"/>
               </w:rPr>
-              <w:t>${</w:t>
-            </w:r>
-            <w:proofErr w:type="spellStart"/>
-            <w:r>
-              <w:rPr>
-                <w:rFonts w:ascii="Times New Roman" w:hAnsi="Times New Roman" w:cs="Times New Roman"/>
-              </w:rPr>
-              <w:t>hari</w:t>
-            </w:r>
-            <w:proofErr w:type="spellEnd"/>
-            <w:r>
-              <w:rPr>
-                <w:rFonts w:ascii="Times New Roman" w:hAnsi="Times New Roman" w:cs="Times New Roman"/>
-              </w:rPr>
-              <w:t>} / ${</w:t>
-            </w:r>
-            <w:proofErr w:type="spellStart"/>
-            <w:r>
-              <w:rPr>
-                <w:rFonts w:ascii="Times New Roman" w:hAnsi="Times New Roman" w:cs="Times New Roman"/>
-              </w:rPr>
-              <w:t>tanggal</w:t>
-            </w:r>
-            <w:proofErr w:type="spellEnd"/>
-            <w:r>
-              <w:rPr>
-                <w:rFonts w:ascii="Times New Roman" w:hAnsi="Times New Roman" w:cs="Times New Roman"/>
-              </w:rPr>
-              <w:t>}</w:t>
+              <w:t>${hari} / ${tanggal}</w:t>
             </w:r>
           </w:p>
         </w:tc>
@@ -272,14 +220,12 @@
                 <w:rFonts w:ascii="Times New Roman" w:hAnsi="Times New Roman" w:cs="Times New Roman"/>
               </w:rPr>
             </w:pPr>
-            <w:proofErr w:type="spellStart"/>
             <w:r>
               <w:rPr>
                 <w:rFonts w:ascii="Times New Roman" w:hAnsi="Times New Roman" w:cs="Times New Roman"/>
               </w:rPr>
               <w:t>Pukul</w:t>
             </w:r>
-            <w:proofErr w:type="spellEnd"/>
           </w:p>
         </w:tc>
         <w:tc>
@@ -319,14 +265,12 @@
               </w:rPr>
               <w:t>${</w:t>
             </w:r>
-            <w:proofErr w:type="spellStart"/>
             <w:r>
               <w:rPr>
                 <w:rFonts w:ascii="Times New Roman" w:hAnsi="Times New Roman" w:cs="Times New Roman"/>
               </w:rPr>
               <w:t>pukul</w:t>
             </w:r>
-            <w:proofErr w:type="spellEnd"/>
             <w:r>
               <w:rPr>
                 <w:rFonts w:ascii="Times New Roman" w:hAnsi="Times New Roman" w:cs="Times New Roman"/>
@@ -351,14 +295,12 @@
                 <w:rFonts w:ascii="Times New Roman" w:hAnsi="Times New Roman" w:cs="Times New Roman"/>
               </w:rPr>
             </w:pPr>
-            <w:proofErr w:type="spellStart"/>
             <w:r>
               <w:rPr>
                 <w:rFonts w:ascii="Times New Roman" w:hAnsi="Times New Roman" w:cs="Times New Roman"/>
               </w:rPr>
               <w:t>Tempat</w:t>
             </w:r>
-            <w:proofErr w:type="spellEnd"/>
           </w:p>
         </w:tc>
         <w:tc>
@@ -396,21 +338,7 @@
               <w:rPr>
                 <w:rFonts w:ascii="Times New Roman" w:hAnsi="Times New Roman" w:cs="Times New Roman"/>
               </w:rPr>
-              <w:t>${</w:t>
-            </w:r>
-            <w:proofErr w:type="spellStart"/>
-            <w:r>
-              <w:rPr>
-                <w:rFonts w:ascii="Times New Roman" w:hAnsi="Times New Roman" w:cs="Times New Roman"/>
-              </w:rPr>
-              <w:t>tempat</w:t>
-            </w:r>
-            <w:proofErr w:type="spellEnd"/>
-            <w:r>
-              <w:rPr>
-                <w:rFonts w:ascii="Times New Roman" w:hAnsi="Times New Roman" w:cs="Times New Roman"/>
-              </w:rPr>
-              <w:t>}</w:t>
+              <w:t>${tempat}</w:t>
             </w:r>
           </w:p>
         </w:tc>
@@ -430,19 +358,11 @@
                 <w:rFonts w:ascii="Times New Roman" w:hAnsi="Times New Roman" w:cs="Times New Roman"/>
               </w:rPr>
             </w:pPr>
-            <w:proofErr w:type="spellStart"/>
-            <w:r>
-              <w:rPr>
-                <w:rFonts w:ascii="Times New Roman" w:hAnsi="Times New Roman" w:cs="Times New Roman"/>
-              </w:rPr>
-              <w:t>Susunan</w:t>
-            </w:r>
-            <w:proofErr w:type="spellEnd"/>
-            <w:r>
-              <w:rPr>
-                <w:rFonts w:ascii="Times New Roman" w:hAnsi="Times New Roman" w:cs="Times New Roman"/>
-              </w:rPr>
-              <w:t xml:space="preserve"> acara</w:t>
+            <w:r>
+              <w:rPr>
+                <w:rFonts w:ascii="Times New Roman" w:hAnsi="Times New Roman" w:cs="Times New Roman"/>
+              </w:rPr>
+              <w:t>Susunan acara</w:t>
             </w:r>
           </w:p>
         </w:tc>
@@ -510,14 +430,12 @@
                     </w:rPr>
                     <w:t>${</w:t>
                   </w:r>
-                  <w:proofErr w:type="spellStart"/>
                   <w:r>
                     <w:rPr>
                       <w:rFonts w:ascii="Times New Roman" w:hAnsi="Times New Roman" w:cs="Times New Roman"/>
                     </w:rPr>
                     <w:t>no_su</w:t>
                   </w:r>
-                  <w:proofErr w:type="spellEnd"/>
                   <w:r>
                     <w:rPr>
                       <w:rFonts w:ascii="Times New Roman" w:hAnsi="Times New Roman" w:cs="Times New Roman"/>
@@ -544,14 +462,12 @@
                     </w:rPr>
                     <w:t>${</w:t>
                   </w:r>
-                  <w:proofErr w:type="spellStart"/>
                   <w:r>
                     <w:rPr>
                       <w:rFonts w:ascii="Times New Roman" w:hAnsi="Times New Roman" w:cs="Times New Roman"/>
                     </w:rPr>
                     <w:t>susunan_acara</w:t>
                   </w:r>
-                  <w:proofErr w:type="spellEnd"/>
                   <w:r>
                     <w:rPr>
                       <w:rFonts w:ascii="Times New Roman" w:hAnsi="Times New Roman" w:cs="Times New Roman"/>
@@ -617,28 +533,12 @@
                 <w:rFonts w:ascii="Times New Roman" w:hAnsi="Times New Roman" w:cs="Times New Roman"/>
               </w:rPr>
             </w:pPr>
-            <w:proofErr w:type="spellStart"/>
-            <w:r>
-              <w:rPr>
-                <w:rFonts w:ascii="Times New Roman" w:hAnsi="Times New Roman" w:cs="Times New Roman"/>
-              </w:rPr>
-              <w:t>Pimpinan</w:t>
-            </w:r>
-            <w:proofErr w:type="spellEnd"/>
-            <w:r>
-              <w:rPr>
-                <w:rFonts w:ascii="Times New Roman" w:hAnsi="Times New Roman" w:cs="Times New Roman"/>
-              </w:rPr>
-              <w:t xml:space="preserve"> </w:t>
-            </w:r>
-            <w:proofErr w:type="spellStart"/>
-            <w:r>
-              <w:rPr>
-                <w:rFonts w:ascii="Times New Roman" w:hAnsi="Times New Roman" w:cs="Times New Roman"/>
-              </w:rPr>
-              <w:t>Rapat</w:t>
-            </w:r>
-            <w:proofErr w:type="spellEnd"/>
+            <w:r>
+              <w:rPr>
+                <w:rFonts w:ascii="Times New Roman" w:hAnsi="Times New Roman" w:cs="Times New Roman"/>
+              </w:rPr>
+              <w:t>Pimpinan Rapat</w:t>
+            </w:r>
           </w:p>
         </w:tc>
         <w:tc>
@@ -678,7 +578,6 @@
               </w:rPr>
               <w:t>${</w:t>
             </w:r>
-            <w:proofErr w:type="spellStart"/>
             <w:r>
               <w:rPr>
                 <w:rFonts w:ascii="Times New Roman" w:hAnsi="Times New Roman" w:cs="Times New Roman"/>
@@ -691,7 +590,6 @@
               </w:rPr>
               <w:t>rapat</w:t>
             </w:r>
-            <w:proofErr w:type="spellEnd"/>
             <w:r>
               <w:rPr>
                 <w:rFonts w:ascii="Times New Roman" w:hAnsi="Times New Roman" w:cs="Times New Roman"/>
@@ -716,28 +614,12 @@
                 <w:rFonts w:ascii="Times New Roman" w:hAnsi="Times New Roman" w:cs="Times New Roman"/>
               </w:rPr>
             </w:pPr>
-            <w:proofErr w:type="spellStart"/>
-            <w:r>
-              <w:rPr>
-                <w:rFonts w:ascii="Times New Roman" w:hAnsi="Times New Roman" w:cs="Times New Roman"/>
-              </w:rPr>
-              <w:t>Peserta</w:t>
-            </w:r>
-            <w:proofErr w:type="spellEnd"/>
-            <w:r>
-              <w:rPr>
-                <w:rFonts w:ascii="Times New Roman" w:hAnsi="Times New Roman" w:cs="Times New Roman"/>
-              </w:rPr>
-              <w:t xml:space="preserve"> </w:t>
-            </w:r>
-            <w:proofErr w:type="spellStart"/>
-            <w:r>
-              <w:rPr>
-                <w:rFonts w:ascii="Times New Roman" w:hAnsi="Times New Roman" w:cs="Times New Roman"/>
-              </w:rPr>
-              <w:t>Rapat</w:t>
-            </w:r>
-            <w:proofErr w:type="spellEnd"/>
+            <w:r>
+              <w:rPr>
+                <w:rFonts w:ascii="Times New Roman" w:hAnsi="Times New Roman" w:cs="Times New Roman"/>
+              </w:rPr>
+              <w:t>Peserta Rapat</w:t>
+            </w:r>
           </w:p>
         </w:tc>
         <w:tc>
@@ -802,14 +684,7 @@
                     <w:rPr>
                       <w:rFonts w:ascii="Times New Roman" w:hAnsi="Times New Roman" w:cs="Times New Roman"/>
                     </w:rPr>
-                    <w:t>${</w:t>
-                  </w:r>
-                  <w:proofErr w:type="spellStart"/>
-                  <w:r>
-                    <w:rPr>
-                      <w:rFonts w:ascii="Times New Roman" w:hAnsi="Times New Roman" w:cs="Times New Roman"/>
-                    </w:rPr>
-                    <w:t>no_</w:t>
+                    <w:t>${no_</w:t>
                   </w:r>
                   <w:r>
                     <w:rPr>
@@ -817,7 +692,6 @@
                     </w:rPr>
                     <w:t>np</w:t>
                   </w:r>
-                  <w:proofErr w:type="spellEnd"/>
                   <w:r>
                     <w:rPr>
                       <w:rFonts w:ascii="Times New Roman" w:hAnsi="Times New Roman" w:cs="Times New Roman"/>
@@ -844,7 +718,6 @@
                     </w:rPr>
                     <w:t>${</w:t>
                   </w:r>
-                  <w:proofErr w:type="spellStart"/>
                   <w:r>
                     <w:rPr>
                       <w:rFonts w:ascii="Times New Roman" w:hAnsi="Times New Roman" w:cs="Times New Roman"/>
@@ -855,14 +728,7 @@
                     <w:rPr>
                       <w:rFonts w:ascii="Times New Roman" w:hAnsi="Times New Roman" w:cs="Times New Roman"/>
                     </w:rPr>
-                    <w:t>peserta</w:t>
-                  </w:r>
-                  <w:proofErr w:type="spellEnd"/>
-                  <w:r>
-                    <w:rPr>
-                      <w:rFonts w:ascii="Times New Roman" w:hAnsi="Times New Roman" w:cs="Times New Roman"/>
-                    </w:rPr>
-                    <w:t>}</w:t>
+                    <w:t>peserta}</w:t>
                   </w:r>
                 </w:p>
               </w:tc>
@@ -897,133 +763,7 @@
                 </w:p>
               </w:tc>
             </w:tr>
-            <w:tr>
-              <w:tc>
-                <w:tcPr>
-                  <w:tcW w:w="426" w:type="dxa"/>
-                </w:tcPr>
-                <w:p>
-                  <w:pPr>
-                    <w:spacing w:line="276" w:lineRule="auto"/>
-                    <w:jc w:val="both"/>
-                    <w:rPr>
-                      <w:rFonts w:ascii="Times New Roman" w:hAnsi="Times New Roman" w:cs="Times New Roman"/>
-                    </w:rPr>
-                  </w:pPr>
-                </w:p>
-              </w:tc>
-              <w:tc>
-                <w:tcPr>
-                  <w:tcW w:w="7087" w:type="dxa"/>
-                </w:tcPr>
-                <w:p>
-                  <w:pPr>
-                    <w:spacing w:line="276" w:lineRule="auto"/>
-                    <w:jc w:val="both"/>
-                    <w:rPr>
-                      <w:rFonts w:ascii="Times New Roman" w:hAnsi="Times New Roman" w:cs="Times New Roman"/>
-                    </w:rPr>
-                  </w:pPr>
-                </w:p>
-              </w:tc>
-            </w:tr>
-            <w:tr>
-              <w:tc>
-                <w:tcPr>
-                  <w:tcW w:w="426" w:type="dxa"/>
-                </w:tcPr>
-                <w:p>
-                  <w:pPr>
-                    <w:spacing w:line="276" w:lineRule="auto"/>
-                    <w:jc w:val="both"/>
-                    <w:rPr>
-                      <w:rFonts w:ascii="Times New Roman" w:hAnsi="Times New Roman" w:cs="Times New Roman"/>
-                    </w:rPr>
-                  </w:pPr>
-                </w:p>
-              </w:tc>
-              <w:tc>
-                <w:tcPr>
-                  <w:tcW w:w="7087" w:type="dxa"/>
-                </w:tcPr>
-                <w:p>
-                  <w:pPr>
-                    <w:spacing w:line="276" w:lineRule="auto"/>
-                    <w:jc w:val="both"/>
-                    <w:rPr>
-                      <w:rFonts w:ascii="Times New Roman" w:hAnsi="Times New Roman" w:cs="Times New Roman"/>
-                    </w:rPr>
-                  </w:pPr>
-                </w:p>
-              </w:tc>
-            </w:tr>
           </w:tbl>
-          <w:p>
-            <w:pPr>
-              <w:spacing w:line="276" w:lineRule="auto"/>
-              <w:rPr>
-                <w:rFonts w:ascii="Times New Roman" w:hAnsi="Times New Roman" w:cs="Times New Roman"/>
-              </w:rPr>
-            </w:pPr>
-          </w:p>
-        </w:tc>
-      </w:tr>
-      <w:tr>
-        <w:trPr>
-          <w:trHeight w:val="397"/>
-        </w:trPr>
-        <w:tc>
-          <w:tcPr>
-            <w:tcW w:w="1701" w:type="dxa"/>
-          </w:tcPr>
-          <w:p>
-            <w:pPr>
-              <w:spacing w:line="276" w:lineRule="auto"/>
-              <w:rPr>
-                <w:rFonts w:ascii="Times New Roman" w:hAnsi="Times New Roman" w:cs="Times New Roman"/>
-                <w:b/>
-              </w:rPr>
-            </w:pPr>
-          </w:p>
-        </w:tc>
-        <w:tc>
-          <w:tcPr>
-            <w:tcW w:w="284" w:type="dxa"/>
-          </w:tcPr>
-          <w:p>
-            <w:pPr>
-              <w:spacing w:line="276" w:lineRule="auto"/>
-              <w:jc w:val="center"/>
-              <w:rPr>
-                <w:rFonts w:ascii="Times New Roman" w:hAnsi="Times New Roman" w:cs="Times New Roman"/>
-                <w:b/>
-              </w:rPr>
-            </w:pPr>
-          </w:p>
-        </w:tc>
-        <w:tc>
-          <w:tcPr>
-            <w:tcW w:w="7654" w:type="dxa"/>
-          </w:tcPr>
-          <w:p>
-            <w:pPr>
-              <w:spacing w:line="276" w:lineRule="auto"/>
-              <w:rPr>
-                <w:rFonts w:ascii="Times New Roman" w:hAnsi="Times New Roman" w:cs="Times New Roman"/>
-              </w:rPr>
-            </w:pPr>
-          </w:p>
-        </w:tc>
-      </w:tr>
-      <w:tr>
-        <w:trPr>
-          <w:trHeight w:val="397"/>
-        </w:trPr>
-        <w:tc>
-          <w:tcPr>
-            <w:tcW w:w="9639" w:type="dxa"/>
-            <w:gridSpan w:val="3"/>
-          </w:tcPr>
           <w:p>
             <w:pPr>
               <w:spacing w:line="276" w:lineRule="auto"/>
@@ -1038,7 +778,7 @@
     <w:tbl>
       <w:tblPr>
         <w:tblStyle w:val="TableGrid"/>
-        <w:tblW w:w="0" w:type="auto"/>
+        <w:tblW w:w="9678" w:type="dxa"/>
         <w:tblBorders>
           <w:top w:val="none" w:sz="0" w:space="0" w:color="auto"/>
           <w:left w:val="none" w:sz="0" w:space="0" w:color="auto"/>
@@ -1180,7 +920,19 @@
               <w:rPr>
                 <w:lang w:val="sv-SE"/>
               </w:rPr>
-              <w:t>${tanggapan_peserta}</w:t>
+              <w:t>${tanggapan_peserta</w:t>
+            </w:r>
+            <w:r>
+              <w:rPr>
+                <w:lang w:val="sv-SE"/>
+              </w:rPr>
+              <w:t>_rapat</w:t>
+            </w:r>
+            <w:r>
+              <w:rPr>
+                <w:lang w:val="sv-SE"/>
+              </w:rPr>
+              <w:t>}</w:t>
             </w:r>
           </w:p>
         </w:tc>
@@ -1251,28 +1003,6 @@
         </w:tc>
       </w:tr>
     </w:tbl>
-    <w:p>
-      <w:pPr>
-        <w:tabs>
-          <w:tab w:val="left" w:pos="1701"/>
-          <w:tab w:val="left" w:pos="2835"/>
-        </w:tabs>
-        <w:rPr>
-          <w:lang w:val="sv-SE"/>
-        </w:rPr>
-      </w:pPr>
-    </w:p>
-    <w:p>
-      <w:pPr>
-        <w:tabs>
-          <w:tab w:val="left" w:pos="1701"/>
-          <w:tab w:val="left" w:pos="2835"/>
-        </w:tabs>
-        <w:rPr>
-          <w:lang w:val="sv-SE"/>
-        </w:rPr>
-      </w:pPr>
-    </w:p>
     <w:p>
       <w:pPr>
         <w:tabs>
@@ -1454,16 +1184,56 @@
         <w:rPr>
           <w:lang w:val="sv-SE"/>
         </w:rPr>
+        <w:sectPr>
+          <w:headerReference w:type="default" r:id="rId8"/>
+          <w:pgSz w:w="11907" w:h="16839"/>
+          <w:pgMar w:top="2340" w:right="1275" w:bottom="567" w:left="1170" w:header="720" w:footer="720" w:gutter="0"/>
+          <w:cols w:space="720"/>
+          <w:docGrid w:linePitch="360"/>
+        </w:sectPr>
       </w:pPr>
     </w:p>
+    <w:p>
+      <w:pPr>
+        <w:tabs>
+          <w:tab w:val="left" w:pos="1701"/>
+          <w:tab w:val="left" w:pos="2835"/>
+        </w:tabs>
+        <w:jc w:val="center"/>
+        <w:rPr>
+          <w:lang w:val="sv-SE"/>
+        </w:rPr>
+      </w:pPr>
+      <w:r>
+        <w:rPr>
+          <w:lang w:val="sv-SE"/>
+        </w:rPr>
+        <w:lastRenderedPageBreak/>
+        <w:t>LAMPIRAN</w:t>
+      </w:r>
+    </w:p>
+    <w:p>
+      <w:pPr>
+        <w:tabs>
+          <w:tab w:val="left" w:pos="1701"/>
+          <w:tab w:val="left" w:pos="2835"/>
+        </w:tabs>
+        <w:jc w:val="center"/>
+        <w:rPr>
+          <w:lang w:val="sv-SE"/>
+        </w:rPr>
+      </w:pPr>
+      <w:r>
+        <w:rPr>
+          <w:lang w:val="sv-SE"/>
+        </w:rPr>
+        <w:t>${lampiran}</w:t>
+      </w:r>
+    </w:p>
     <w:sectPr>
-      <w:headerReference w:type="even" r:id="rId8"/>
       <w:headerReference w:type="default" r:id="rId9"/>
-      <w:footerReference w:type="even" r:id="rId10"/>
-      <w:headerReference w:type="first" r:id="rId11"/>
-      <w:footerReference w:type="first" r:id="rId12"/>
       <w:pgSz w:w="11907" w:h="16839"/>
-      <w:pgMar w:top="2340" w:right="1275" w:bottom="567" w:left="1170" w:header="720" w:footer="720" w:gutter="0"/>
+      <w:pgMar w:top="567" w:right="567" w:bottom="567" w:left="567" w:header="720" w:footer="720" w:gutter="0"/>
       <w:cols w:space="720"/>
       <w:docGrid w:linePitch="360"/>
     </w:sectPr>
@@ -1488,26 +1258,6 @@
     </w:p>
   </w:endnote>
 </w:endnotes>
-</file>
-
-<file path=word/footer1.xml><?xml version="1.0" encoding="utf-8"?>
-<w:ftr xmlns:wpc="http://schemas.microsoft.com/office/word/2010/wordprocessingCanvas" xmlns:cx="http://schemas.microsoft.com/office/drawing/2014/chartex" xmlns:cx1="http://schemas.microsoft.com/office/drawing/2015/9/8/chartex" xmlns:cx2="http://schemas.microsoft.com/office/drawing/2015/10/21/chartex" xmlns:cx3="http://schemas.microsoft.com/office/drawing/2016/5/9/chartex" xmlns:cx4="http://schemas.microsoft.com/office/drawing/2016/5/10/chartex" xmlns:cx5="http://schemas.microsoft.com/office/drawing/2016/5/11/chartex" xmlns:cx6="http://schemas.microsoft.com/office/drawing/2016/5/12/chartex" xmlns:cx7="http://schemas.microsoft.com/office/drawing/2016/5/13/chartex" xmlns:cx8="http://schemas.microsoft.com/office/drawing/2016/5/14/chartex" xmlns:mc="http://schemas.openxmlformats.org/markup-compatibility/2006" xmlns:aink="http://schemas.microsoft.com/office/drawing/2016/ink" xmlns:am3d="http://schemas.microsoft.com/office/drawing/2017/model3d" xmlns:o="urn:schemas-microsoft-com:office:office" xmlns:oel="http://schemas.microsoft.com/office/2019/extlst" xmlns:r="http://schemas.openxmlformats.org/officeDocument/2006/relationships" xmlns:m="http://schemas.openxmlformats.org/officeDocument/2006/math" xmlns:v="urn:schemas-microsoft-com:vml" xmlns:wp14="http://schemas.microsoft.com/office/word/2010/wordprocessingDrawing" xmlns:wp="http://schemas.openxmlformats.org/drawingml/2006/wordprocessingDrawing" xmlns:w10="urn:schemas-microsoft-com:office:word" xmlns:w="http://schemas.openxmlformats.org/wordprocessingml/2006/main" xmlns:w14="http://schemas.microsoft.com/office/word/2010/wordml" xmlns:w15="http://schemas.microsoft.com/office/word/2012/wordml" xmlns:w16cex="http://schemas.microsoft.com/office/word/2018/wordml/cex" xmlns:w16cid="http://schemas.microsoft.com/office/word/2016/wordml/cid" xmlns:w16="http://schemas.microsoft.com/office/word/2018/wordml" xmlns:w16du="http://schemas.microsoft.com/office/word/2023/wordml/word16du" xmlns:w16sdtdh="http://schemas.microsoft.com/office/word/2020/wordml/sdtdatahash" xmlns:w16se="http://schemas.microsoft.com/office/word/2015/wordml/symex" xmlns:wpg="http://schemas.microsoft.com/office/word/2010/wordprocessingGroup" xmlns:wpi="http://schemas.microsoft.com/office/word/2010/wordprocessingInk" xmlns:wne="http://schemas.microsoft.com/office/word/2006/wordml" xmlns:wps="http://schemas.microsoft.com/office/word/2010/wordprocessingShape" mc:Ignorable="w14 w15 w16se w16cid w16 w16cex w16sdtdh w16du wp14">
-  <w:p>
-    <w:pPr>
-      <w:pStyle w:val="Footer"/>
-    </w:pPr>
-  </w:p>
-</w:ftr>
-</file>
-
-<file path=word/footer2.xml><?xml version="1.0" encoding="utf-8"?>
-<w:ftr xmlns:wpc="http://schemas.microsoft.com/office/word/2010/wordprocessingCanvas" xmlns:cx="http://schemas.microsoft.com/office/drawing/2014/chartex" xmlns:cx1="http://schemas.microsoft.com/office/drawing/2015/9/8/chartex" xmlns:cx2="http://schemas.microsoft.com/office/drawing/2015/10/21/chartex" xmlns:cx3="http://schemas.microsoft.com/office/drawing/2016/5/9/chartex" xmlns:cx4="http://schemas.microsoft.com/office/drawing/2016/5/10/chartex" xmlns:cx5="http://schemas.microsoft.com/office/drawing/2016/5/11/chartex" xmlns:cx6="http://schemas.microsoft.com/office/drawing/2016/5/12/chartex" xmlns:cx7="http://schemas.microsoft.com/office/drawing/2016/5/13/chartex" xmlns:cx8="http://schemas.microsoft.com/office/drawing/2016/5/14/chartex" xmlns:mc="http://schemas.openxmlformats.org/markup-compatibility/2006" xmlns:aink="http://schemas.microsoft.com/office/drawing/2016/ink" xmlns:am3d="http://schemas.microsoft.com/office/drawing/2017/model3d" xmlns:o="urn:schemas-microsoft-com:office:office" xmlns:oel="http://schemas.microsoft.com/office/2019/extlst" xmlns:r="http://schemas.openxmlformats.org/officeDocument/2006/relationships" xmlns:m="http://schemas.openxmlformats.org/officeDocument/2006/math" xmlns:v="urn:schemas-microsoft-com:vml" xmlns:wp14="http://schemas.microsoft.com/office/word/2010/wordprocessingDrawing" xmlns:wp="http://schemas.openxmlformats.org/drawingml/2006/wordprocessingDrawing" xmlns:w10="urn:schemas-microsoft-com:office:word" xmlns:w="http://schemas.openxmlformats.org/wordprocessingml/2006/main" xmlns:w14="http://schemas.microsoft.com/office/word/2010/wordml" xmlns:w15="http://schemas.microsoft.com/office/word/2012/wordml" xmlns:w16cex="http://schemas.microsoft.com/office/word/2018/wordml/cex" xmlns:w16cid="http://schemas.microsoft.com/office/word/2016/wordml/cid" xmlns:w16="http://schemas.microsoft.com/office/word/2018/wordml" xmlns:w16du="http://schemas.microsoft.com/office/word/2023/wordml/word16du" xmlns:w16sdtdh="http://schemas.microsoft.com/office/word/2020/wordml/sdtdatahash" xmlns:w16se="http://schemas.microsoft.com/office/word/2015/wordml/symex" xmlns:wpg="http://schemas.microsoft.com/office/word/2010/wordprocessingGroup" xmlns:wpi="http://schemas.microsoft.com/office/word/2010/wordprocessingInk" xmlns:wne="http://schemas.microsoft.com/office/word/2006/wordml" xmlns:wps="http://schemas.microsoft.com/office/word/2010/wordprocessingShape" mc:Ignorable="w14 w15 w16se w16cid w16 w16cex w16sdtdh w16du wp14">
-  <w:p>
-    <w:pPr>
-      <w:pStyle w:val="Footer"/>
-    </w:pPr>
-  </w:p>
-</w:ftr>
 </file>
 
 <file path=word/footnotes.xml><?xml version="1.0" encoding="utf-8"?>
@@ -1535,16 +1285,6 @@
     <w:pPr>
       <w:pStyle w:val="Header"/>
     </w:pPr>
-  </w:p>
-</w:hdr>
-</file>
-
-<file path=word/header2.xml><?xml version="1.0" encoding="utf-8"?>
-<w:hdr xmlns:wpc="http://schemas.microsoft.com/office/word/2010/wordprocessingCanvas" xmlns:cx="http://schemas.microsoft.com/office/drawing/2014/chartex" xmlns:cx1="http://schemas.microsoft.com/office/drawing/2015/9/8/chartex" xmlns:cx2="http://schemas.microsoft.com/office/drawing/2015/10/21/chartex" xmlns:cx3="http://schemas.microsoft.com/office/drawing/2016/5/9/chartex" xmlns:cx4="http://schemas.microsoft.com/office/drawing/2016/5/10/chartex" xmlns:cx5="http://schemas.microsoft.com/office/drawing/2016/5/11/chartex" xmlns:cx6="http://schemas.microsoft.com/office/drawing/2016/5/12/chartex" xmlns:cx7="http://schemas.microsoft.com/office/drawing/2016/5/13/chartex" xmlns:cx8="http://schemas.microsoft.com/office/drawing/2016/5/14/chartex" xmlns:mc="http://schemas.openxmlformats.org/markup-compatibility/2006" xmlns:aink="http://schemas.microsoft.com/office/drawing/2016/ink" xmlns:am3d="http://schemas.microsoft.com/office/drawing/2017/model3d" xmlns:o="urn:schemas-microsoft-com:office:office" xmlns:oel="http://schemas.microsoft.com/office/2019/extlst" xmlns:r="http://schemas.openxmlformats.org/officeDocument/2006/relationships" xmlns:m="http://schemas.openxmlformats.org/officeDocument/2006/math" xmlns:v="urn:schemas-microsoft-com:vml" xmlns:wp14="http://schemas.microsoft.com/office/word/2010/wordprocessingDrawing" xmlns:wp="http://schemas.openxmlformats.org/drawingml/2006/wordprocessingDrawing" xmlns:w10="urn:schemas-microsoft-com:office:word" xmlns:w="http://schemas.openxmlformats.org/wordprocessingml/2006/main" xmlns:w14="http://schemas.microsoft.com/office/word/2010/wordml" xmlns:w15="http://schemas.microsoft.com/office/word/2012/wordml" xmlns:w16cex="http://schemas.microsoft.com/office/word/2018/wordml/cex" xmlns:w16cid="http://schemas.microsoft.com/office/word/2016/wordml/cid" xmlns:w16="http://schemas.microsoft.com/office/word/2018/wordml" xmlns:w16du="http://schemas.microsoft.com/office/word/2023/wordml/word16du" xmlns:w16sdtdh="http://schemas.microsoft.com/office/word/2020/wordml/sdtdatahash" xmlns:w16se="http://schemas.microsoft.com/office/word/2015/wordml/symex" xmlns:wpg="http://schemas.microsoft.com/office/word/2010/wordprocessingGroup" xmlns:wpi="http://schemas.microsoft.com/office/word/2010/wordprocessingInk" xmlns:wne="http://schemas.microsoft.com/office/word/2006/wordml" xmlns:wps="http://schemas.microsoft.com/office/word/2010/wordprocessingShape" mc:Ignorable="w14 w15 w16se w16cid w16 w16cex w16sdtdh w16du wp14">
-  <w:p>
-    <w:pPr>
-      <w:pStyle w:val="Header"/>
-    </w:pPr>
     <w:r>
       <w:rPr>
         <w:noProof/>
@@ -1552,7 +1292,7 @@
       <mc:AlternateContent>
         <mc:Choice Requires="wps">
           <w:drawing>
-            <wp:anchor distT="45720" distB="45720" distL="114300" distR="114300" simplePos="0" relativeHeight="251662336" behindDoc="0" locked="0" layoutInCell="1" allowOverlap="1" wp14:anchorId="1EBD4285" wp14:editId="473ACB50">
+            <wp:anchor distT="45720" distB="45720" distL="114300" distR="114300" simplePos="0" relativeHeight="251662336" behindDoc="0" locked="0" layoutInCell="1" allowOverlap="1" wp14:anchorId="1EBD4285" wp14:editId="4B5F8C9F">
               <wp:simplePos x="0" y="0"/>
               <wp:positionH relativeFrom="column">
                 <wp:posOffset>4415155</wp:posOffset>
@@ -1612,91 +1352,7 @@
                               <w:sz w:val="14"/>
                               <w:szCs w:val="14"/>
                             </w:rPr>
-                            <w:t xml:space="preserve">Jalan Prof. Mr. </w:t>
-                          </w:r>
-                          <w:proofErr w:type="spellStart"/>
-                          <w:r>
-                            <w:rPr>
-                              <w:rFonts w:ascii="Arial" w:hAnsi="Arial" w:cs="Arial"/>
-                              <w:color w:val="000066"/>
-                              <w:sz w:val="14"/>
-                              <w:szCs w:val="14"/>
-                            </w:rPr>
-                            <w:t>Sunario</w:t>
-                          </w:r>
-                          <w:proofErr w:type="spellEnd"/>
-                        </w:p>
-                        <w:p>
-                          <w:pPr>
-                            <w:jc w:val="right"/>
-                            <w:rPr>
-                              <w:rFonts w:ascii="Arial" w:hAnsi="Arial" w:cs="Arial"/>
-                              <w:color w:val="000066"/>
-                              <w:sz w:val="14"/>
-                              <w:szCs w:val="14"/>
-                            </w:rPr>
-                          </w:pPr>
-                          <w:proofErr w:type="spellStart"/>
-                          <w:r>
-                            <w:rPr>
-                              <w:rFonts w:ascii="Arial" w:hAnsi="Arial" w:cs="Arial"/>
-                              <w:color w:val="000066"/>
-                              <w:sz w:val="14"/>
-                              <w:szCs w:val="14"/>
-                            </w:rPr>
-                            <w:t>Kampus</w:t>
-                          </w:r>
-                          <w:proofErr w:type="spellEnd"/>
-                          <w:r>
-                            <w:rPr>
-                              <w:rFonts w:ascii="Arial" w:hAnsi="Arial" w:cs="Arial"/>
-                              <w:color w:val="000066"/>
-                              <w:sz w:val="14"/>
-                              <w:szCs w:val="14"/>
-                            </w:rPr>
-                            <w:t xml:space="preserve"> Universitas </w:t>
-                          </w:r>
-                          <w:proofErr w:type="spellStart"/>
-                          <w:r>
-                            <w:rPr>
-                              <w:rFonts w:ascii="Arial" w:hAnsi="Arial" w:cs="Arial"/>
-                              <w:color w:val="000066"/>
-                              <w:sz w:val="14"/>
-                              <w:szCs w:val="14"/>
-                            </w:rPr>
-                            <w:t>Diponegoro</w:t>
-                          </w:r>
-                          <w:proofErr w:type="spellEnd"/>
-                        </w:p>
-                        <w:p>
-                          <w:pPr>
-                            <w:jc w:val="right"/>
-                            <w:rPr>
-                              <w:rFonts w:ascii="Arial" w:hAnsi="Arial" w:cs="Arial"/>
-                              <w:color w:val="000066"/>
-                              <w:sz w:val="14"/>
-                              <w:szCs w:val="14"/>
-                            </w:rPr>
-                          </w:pPr>
-                          <w:proofErr w:type="spellStart"/>
-                          <w:r>
-                            <w:rPr>
-                              <w:rFonts w:ascii="Arial" w:hAnsi="Arial" w:cs="Arial"/>
-                              <w:color w:val="000066"/>
-                              <w:sz w:val="14"/>
-                              <w:szCs w:val="14"/>
-                            </w:rPr>
-                            <w:t>Tembalang</w:t>
-                          </w:r>
-                          <w:proofErr w:type="spellEnd"/>
-                          <w:r>
-                            <w:rPr>
-                              <w:rFonts w:ascii="Arial" w:hAnsi="Arial" w:cs="Arial"/>
-                              <w:color w:val="000066"/>
-                              <w:sz w:val="14"/>
-                              <w:szCs w:val="14"/>
-                            </w:rPr>
-                            <w:t>, Semarang, Kode Pos 50275</w:t>
+                            <w:t>Jalan Prof. Mr. Sunario</w:t>
                           </w:r>
                         </w:p>
                         <w:p>
@@ -1709,7 +1365,6 @@
                               <w:szCs w:val="14"/>
                             </w:rPr>
                           </w:pPr>
-                          <w:proofErr w:type="spellStart"/>
                           <w:r>
                             <w:rPr>
                               <w:rFonts w:ascii="Arial" w:hAnsi="Arial" w:cs="Arial"/>
@@ -1717,9 +1372,19 @@
                               <w:sz w:val="14"/>
                               <w:szCs w:val="14"/>
                             </w:rPr>
-                            <w:t>Telepon</w:t>
+                            <w:t>Kampus Universitas Diponegoro</w:t>
                           </w:r>
-                          <w:proofErr w:type="spellEnd"/>
+                        </w:p>
+                        <w:p>
+                          <w:pPr>
+                            <w:jc w:val="right"/>
+                            <w:rPr>
+                              <w:rFonts w:ascii="Arial" w:hAnsi="Arial" w:cs="Arial"/>
+                              <w:color w:val="000066"/>
+                              <w:sz w:val="14"/>
+                              <w:szCs w:val="14"/>
+                            </w:rPr>
+                          </w:pPr>
                           <w:r>
                             <w:rPr>
                               <w:rFonts w:ascii="Arial" w:hAnsi="Arial" w:cs="Arial"/>
@@ -1727,9 +1392,19 @@
                               <w:sz w:val="14"/>
                               <w:szCs w:val="14"/>
                             </w:rPr>
-                            <w:t>/</w:t>
+                            <w:t>Tembalang, Semarang, Kode Pos 50275</w:t>
                           </w:r>
-                          <w:proofErr w:type="spellStart"/>
+                        </w:p>
+                        <w:p>
+                          <w:pPr>
+                            <w:jc w:val="right"/>
+                            <w:rPr>
+                              <w:rFonts w:ascii="Arial" w:hAnsi="Arial" w:cs="Arial"/>
+                              <w:color w:val="000066"/>
+                              <w:sz w:val="14"/>
+                              <w:szCs w:val="14"/>
+                            </w:rPr>
+                          </w:pPr>
                           <w:r>
                             <w:rPr>
                               <w:rFonts w:ascii="Arial" w:hAnsi="Arial" w:cs="Arial"/>
@@ -1737,17 +1412,7 @@
                               <w:sz w:val="14"/>
                               <w:szCs w:val="14"/>
                             </w:rPr>
-                            <w:t>Faksimile</w:t>
-                          </w:r>
-                          <w:proofErr w:type="spellEnd"/>
-                          <w:r>
-                            <w:rPr>
-                              <w:rFonts w:ascii="Arial" w:hAnsi="Arial" w:cs="Arial"/>
-                              <w:color w:val="000066"/>
-                              <w:sz w:val="14"/>
-                              <w:szCs w:val="14"/>
-                            </w:rPr>
-                            <w:t xml:space="preserve"> (024) 76928010/ 76928011</w:t>
+                            <w:t>Telepon/Faksimile (024) 76928010/ 76928011</w:t>
                           </w:r>
                         </w:p>
                         <w:p>
@@ -1787,27 +1452,7 @@
                               <w:sz w:val="14"/>
                               <w:szCs w:val="14"/>
                             </w:rPr>
-                            <w:t>Pos-</w:t>
-                          </w:r>
-                          <w:proofErr w:type="spellStart"/>
-                          <w:r>
-                            <w:rPr>
-                              <w:rFonts w:ascii="Arial" w:hAnsi="Arial" w:cs="Arial"/>
-                              <w:color w:val="000066"/>
-                              <w:sz w:val="14"/>
-                              <w:szCs w:val="14"/>
-                            </w:rPr>
-                            <w:t>el</w:t>
-                          </w:r>
-                          <w:proofErr w:type="spellEnd"/>
-                          <w:r>
-                            <w:rPr>
-                              <w:rFonts w:ascii="Arial" w:hAnsi="Arial" w:cs="Arial"/>
-                              <w:color w:val="000066"/>
-                              <w:sz w:val="14"/>
-                              <w:szCs w:val="14"/>
-                            </w:rPr>
-                            <w:t>: dean[at]fk.undip.ac.id</w:t>
+                            <w:t>Pos-el: dean[at]fk.undip.ac.id</w:t>
                           </w:r>
                         </w:p>
                       </w:txbxContent>
@@ -2273,7 +1918,7 @@
           <wp:extent cx="1079500" cy="1232535"/>
           <wp:effectExtent l="0" t="0" r="6350" b="5715"/>
           <wp:wrapNone/>
-          <wp:docPr id="8" name="Picture 8"/>
+          <wp:docPr id="2122919581" name="Picture 2122919581"/>
           <wp:cNvGraphicFramePr>
             <a:graphicFrameLocks xmlns:a="http://schemas.openxmlformats.org/drawingml/2006/main" noChangeAspect="1"/>
           </wp:cNvGraphicFramePr>
@@ -2322,7 +1967,7 @@
 </w:hdr>
 </file>
 
-<file path=word/header3.xml><?xml version="1.0" encoding="utf-8"?>
+<file path=word/header2.xml><?xml version="1.0" encoding="utf-8"?>
 <w:hdr xmlns:wpc="http://schemas.microsoft.com/office/word/2010/wordprocessingCanvas" xmlns:cx="http://schemas.microsoft.com/office/drawing/2014/chartex" xmlns:cx1="http://schemas.microsoft.com/office/drawing/2015/9/8/chartex" xmlns:cx2="http://schemas.microsoft.com/office/drawing/2015/10/21/chartex" xmlns:cx3="http://schemas.microsoft.com/office/drawing/2016/5/9/chartex" xmlns:cx4="http://schemas.microsoft.com/office/drawing/2016/5/10/chartex" xmlns:cx5="http://schemas.microsoft.com/office/drawing/2016/5/11/chartex" xmlns:cx6="http://schemas.microsoft.com/office/drawing/2016/5/12/chartex" xmlns:cx7="http://schemas.microsoft.com/office/drawing/2016/5/13/chartex" xmlns:cx8="http://schemas.microsoft.com/office/drawing/2016/5/14/chartex" xmlns:mc="http://schemas.openxmlformats.org/markup-compatibility/2006" xmlns:aink="http://schemas.microsoft.com/office/drawing/2016/ink" xmlns:am3d="http://schemas.microsoft.com/office/drawing/2017/model3d" xmlns:o="urn:schemas-microsoft-com:office:office" xmlns:oel="http://schemas.microsoft.com/office/2019/extlst" xmlns:r="http://schemas.openxmlformats.org/officeDocument/2006/relationships" xmlns:m="http://schemas.openxmlformats.org/officeDocument/2006/math" xmlns:v="urn:schemas-microsoft-com:vml" xmlns:wp14="http://schemas.microsoft.com/office/word/2010/wordprocessingDrawing" xmlns:wp="http://schemas.openxmlformats.org/drawingml/2006/wordprocessingDrawing" xmlns:w10="urn:schemas-microsoft-com:office:word" xmlns:w="http://schemas.openxmlformats.org/wordprocessingml/2006/main" xmlns:w14="http://schemas.microsoft.com/office/word/2010/wordml" xmlns:w15="http://schemas.microsoft.com/office/word/2012/wordml" xmlns:w16cex="http://schemas.microsoft.com/office/word/2018/wordml/cex" xmlns:w16cid="http://schemas.microsoft.com/office/word/2016/wordml/cid" xmlns:w16="http://schemas.microsoft.com/office/word/2018/wordml" xmlns:w16du="http://schemas.microsoft.com/office/word/2023/wordml/word16du" xmlns:w16sdtdh="http://schemas.microsoft.com/office/word/2020/wordml/sdtdatahash" xmlns:w16se="http://schemas.microsoft.com/office/word/2015/wordml/symex" xmlns:wpg="http://schemas.microsoft.com/office/word/2010/wordprocessingGroup" xmlns:wpi="http://schemas.microsoft.com/office/word/2010/wordprocessingInk" xmlns:wne="http://schemas.microsoft.com/office/word/2006/wordml" xmlns:wps="http://schemas.microsoft.com/office/word/2010/wordprocessingShape" mc:Ignorable="w14 w15 w16se w16cid w16 w16cex w16sdtdh w16du wp14">
   <w:p>
     <w:pPr>
@@ -2899,6 +2544,64 @@
       </w:tblBorders>
     </w:tblPr>
   </w:style>
+  <w:style w:type="character" w:styleId="CommentReference">
+    <w:name w:val="annotation reference"/>
+    <w:basedOn w:val="DefaultParagraphFont"/>
+    <w:semiHidden/>
+    <w:unhideWhenUsed/>
+    <w:rsid w:val="007D79D1"/>
+    <w:rPr>
+      <w:sz w:val="16"/>
+      <w:szCs w:val="16"/>
+    </w:rPr>
+  </w:style>
+  <w:style w:type="paragraph" w:styleId="CommentText">
+    <w:name w:val="annotation text"/>
+    <w:basedOn w:val="Normal"/>
+    <w:link w:val="CommentTextChar"/>
+    <w:semiHidden/>
+    <w:unhideWhenUsed/>
+    <w:rsid w:val="007D79D1"/>
+    <w:rPr>
+      <w:sz w:val="20"/>
+      <w:szCs w:val="20"/>
+    </w:rPr>
+  </w:style>
+  <w:style w:type="character" w:customStyle="1" w:styleId="CommentTextChar">
+    <w:name w:val="Comment Text Char"/>
+    <w:basedOn w:val="DefaultParagraphFont"/>
+    <w:link w:val="CommentText"/>
+    <w:semiHidden/>
+    <w:rsid w:val="007D79D1"/>
+    <w:rPr>
+      <w:lang w:val="en-US" w:eastAsia="en-US"/>
+    </w:rPr>
+  </w:style>
+  <w:style w:type="paragraph" w:styleId="CommentSubject">
+    <w:name w:val="annotation subject"/>
+    <w:basedOn w:val="CommentText"/>
+    <w:next w:val="CommentText"/>
+    <w:link w:val="CommentSubjectChar"/>
+    <w:semiHidden/>
+    <w:unhideWhenUsed/>
+    <w:rsid w:val="007D79D1"/>
+    <w:rPr>
+      <w:b/>
+      <w:bCs/>
+    </w:rPr>
+  </w:style>
+  <w:style w:type="character" w:customStyle="1" w:styleId="CommentSubjectChar">
+    <w:name w:val="Comment Subject Char"/>
+    <w:basedOn w:val="CommentTextChar"/>
+    <w:link w:val="CommentSubject"/>
+    <w:semiHidden/>
+    <w:rsid w:val="007D79D1"/>
+    <w:rPr>
+      <w:b/>
+      <w:bCs/>
+      <w:lang w:val="en-US" w:eastAsia="en-US"/>
+    </w:rPr>
+  </w:style>
 </w:styles>
 </file>
 
@@ -3188,6 +2891,10 @@
 </file>
 
 <file path=customXml/item1.xml><?xml version="1.0" encoding="utf-8"?>
+<b:Sources xmlns:b="http://schemas.openxmlformats.org/officeDocument/2006/bibliography" xmlns="http://schemas.openxmlformats.org/officeDocument/2006/bibliography" SelectedStyle="\APA.XSL" StyleName="APA"/>
+</file>
+
+<file path=customXml/item2.xml><?xml version="1.0" encoding="utf-8"?>
 <s:customData xmlns="http://www.wps.cn/officeDocument/2013/wpsCustomData" xmlns:s="http://www.wps.cn/officeDocument/2013/wpsCustomData">
   <customSectProps>
     <customSectPr/>
@@ -3201,22 +2908,18 @@
 </s:customData>
 </file>
 
-<file path=customXml/item2.xml><?xml version="1.0" encoding="utf-8"?>
-<b:Sources xmlns:b="http://schemas.openxmlformats.org/officeDocument/2006/bibliography" xmlns="http://schemas.openxmlformats.org/officeDocument/2006/bibliography" SelectedStyle="\APA.XSL" StyleName="APA"/>
+<file path=customXml/itemProps1.xml><?xml version="1.0" encoding="utf-8"?>
+<ds:datastoreItem xmlns:ds="http://schemas.openxmlformats.org/officeDocument/2006/customXml" ds:itemID="{364144C5-AC05-4B28-A848-0F7A01702123}">
+  <ds:schemaRefs>
+    <ds:schemaRef ds:uri="http://schemas.openxmlformats.org/officeDocument/2006/bibliography"/>
+  </ds:schemaRefs>
+</ds:datastoreItem>
 </file>
 
-<file path=customXml/itemProps1.xml><?xml version="1.0" encoding="utf-8"?>
+<file path=customXml/itemProps2.xml><?xml version="1.0" encoding="utf-8"?>
 <ds:datastoreItem xmlns:ds="http://schemas.openxmlformats.org/officeDocument/2006/customXml" ds:itemID="{B1977F7D-205B-4081-913C-38D41E755F92}">
   <ds:schemaRefs>
     <ds:schemaRef ds:uri="http://www.wps.cn/officeDocument/2013/wpsCustomData"/>
   </ds:schemaRefs>
 </ds:datastoreItem>
-</file>
-
-<file path=customXml/itemProps2.xml><?xml version="1.0" encoding="utf-8"?>
-<ds:datastoreItem xmlns:ds="http://schemas.openxmlformats.org/officeDocument/2006/customXml" ds:itemID="{364144C5-AC05-4B28-A848-0F7A01702123}">
-  <ds:schemaRefs>
-    <ds:schemaRef ds:uri="http://schemas.openxmlformats.org/officeDocument/2006/bibliography"/>
-  </ds:schemaRefs>
-</ds:datastoreItem>
 </file>
</xml_diff>